<commit_message>
Collected last data on GA
</commit_message>
<xml_diff>
--- a/terrain/Report/Data/Formatted/Diagram Formatting.docx
+++ b/terrain/Report/Data/Formatted/Diagram Formatting.docx
@@ -3414,6 +3414,7 @@
         <w:rPr>
           <w:noProof/>
         </w:rPr>
+        <w:lastRenderedPageBreak/>
         <mc:AlternateContent>
           <mc:Choice Requires="wps">
             <w:drawing>
@@ -5684,6 +5685,7 @@
         <w:rPr>
           <w:noProof/>
         </w:rPr>
+        <w:lastRenderedPageBreak/>
         <mc:AlternateContent>
           <mc:Choice Requires="wps">
             <w:drawing>
@@ -7217,8 +7219,337 @@
     </w:p>
     <w:p/>
     <w:p/>
+    <w:p/>
+    <w:p/>
+    <w:p/>
+    <w:p>
+      <w:r>
+        <w:rPr>
+          <w:noProof/>
+        </w:rPr>
+        <mc:AlternateContent>
+          <mc:Choice Requires="wps">
+            <w:drawing>
+              <wp:anchor distT="0" distB="0" distL="114300" distR="114300" simplePos="0" relativeHeight="251802624" behindDoc="0" locked="0" layoutInCell="1" allowOverlap="1" wp14:anchorId="7E996374" wp14:editId="72D69629">
+                <wp:simplePos x="0" y="0"/>
+                <wp:positionH relativeFrom="column">
+                  <wp:posOffset>5324475</wp:posOffset>
+                </wp:positionH>
+                <wp:positionV relativeFrom="paragraph">
+                  <wp:posOffset>1668145</wp:posOffset>
+                </wp:positionV>
+                <wp:extent cx="1819275" cy="142240"/>
+                <wp:effectExtent l="0" t="0" r="28575" b="10160"/>
+                <wp:wrapNone/>
+                <wp:docPr id="80" name="Rectangle 80"/>
+                <wp:cNvGraphicFramePr/>
+                <a:graphic xmlns:a="http://schemas.openxmlformats.org/drawingml/2006/main">
+                  <a:graphicData uri="http://schemas.microsoft.com/office/word/2010/wordprocessingShape">
+                    <wps:wsp>
+                      <wps:cNvSpPr/>
+                      <wps:spPr>
+                        <a:xfrm>
+                          <a:off x="0" y="0"/>
+                          <a:ext cx="1819275" cy="142240"/>
+                        </a:xfrm>
+                        <a:prstGeom prst="rect">
+                          <a:avLst/>
+                        </a:prstGeom>
+                        <a:solidFill>
+                          <a:schemeClr val="bg1"/>
+                        </a:solidFill>
+                        <a:ln>
+                          <a:solidFill>
+                            <a:schemeClr val="bg1"/>
+                          </a:solidFill>
+                        </a:ln>
+                      </wps:spPr>
+                      <wps:style>
+                        <a:lnRef idx="2">
+                          <a:schemeClr val="accent1">
+                            <a:shade val="50000"/>
+                          </a:schemeClr>
+                        </a:lnRef>
+                        <a:fillRef idx="1">
+                          <a:schemeClr val="accent1"/>
+                        </a:fillRef>
+                        <a:effectRef idx="0">
+                          <a:schemeClr val="accent1"/>
+                        </a:effectRef>
+                        <a:fontRef idx="minor">
+                          <a:schemeClr val="lt1"/>
+                        </a:fontRef>
+                      </wps:style>
+                      <wps:bodyPr rot="0" spcFirstLastPara="0" vertOverflow="overflow" horzOverflow="overflow" vert="horz" wrap="square" lIns="91440" tIns="45720" rIns="91440" bIns="45720" numCol="1" spcCol="0" rtlCol="0" fromWordArt="0" anchor="ctr" anchorCtr="0" forceAA="0" compatLnSpc="1">
+                        <a:prstTxWarp prst="textNoShape">
+                          <a:avLst/>
+                        </a:prstTxWarp>
+                        <a:noAutofit/>
+                      </wps:bodyPr>
+                    </wps:wsp>
+                  </a:graphicData>
+                </a:graphic>
+              </wp:anchor>
+            </w:drawing>
+          </mc:Choice>
+          <mc:Fallback>
+            <w:pict>
+              <v:rect w14:anchorId="6A19F329" id="Rectangle 80" o:spid="_x0000_s1026" style="position:absolute;margin-left:419.25pt;margin-top:131.35pt;width:143.25pt;height:11.2pt;z-index:251802624;visibility:visible;mso-wrap-style:square;mso-wrap-distance-left:9pt;mso-wrap-distance-top:0;mso-wrap-distance-right:9pt;mso-wrap-distance-bottom:0;mso-position-horizontal:absolute;mso-position-horizontal-relative:text;mso-position-vertical:absolute;mso-position-vertical-relative:text;v-text-anchor:middle" o:gfxdata="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" fillcolor="white [3212]" strokecolor="white [3212]" strokeweight="1pt"/>
+            </w:pict>
+          </mc:Fallback>
+        </mc:AlternateContent>
+      </w:r>
+      <w:r>
+        <w:rPr>
+          <w:noProof/>
+        </w:rPr>
+        <mc:AlternateContent>
+          <mc:Choice Requires="wps">
+            <w:drawing>
+              <wp:anchor distT="0" distB="0" distL="114300" distR="114300" simplePos="0" relativeHeight="251800576" behindDoc="0" locked="0" layoutInCell="1" allowOverlap="1" wp14:anchorId="22BF0D9B" wp14:editId="2DEED85C">
+                <wp:simplePos x="0" y="0"/>
+                <wp:positionH relativeFrom="column">
+                  <wp:posOffset>504825</wp:posOffset>
+                </wp:positionH>
+                <wp:positionV relativeFrom="paragraph">
+                  <wp:posOffset>1657985</wp:posOffset>
+                </wp:positionV>
+                <wp:extent cx="1819275" cy="142240"/>
+                <wp:effectExtent l="0" t="0" r="28575" b="10160"/>
+                <wp:wrapNone/>
+                <wp:docPr id="79" name="Rectangle 79"/>
+                <wp:cNvGraphicFramePr/>
+                <a:graphic xmlns:a="http://schemas.openxmlformats.org/drawingml/2006/main">
+                  <a:graphicData uri="http://schemas.microsoft.com/office/word/2010/wordprocessingShape">
+                    <wps:wsp>
+                      <wps:cNvSpPr/>
+                      <wps:spPr>
+                        <a:xfrm>
+                          <a:off x="0" y="0"/>
+                          <a:ext cx="1819275" cy="142240"/>
+                        </a:xfrm>
+                        <a:prstGeom prst="rect">
+                          <a:avLst/>
+                        </a:prstGeom>
+                        <a:solidFill>
+                          <a:schemeClr val="bg1"/>
+                        </a:solidFill>
+                        <a:ln>
+                          <a:solidFill>
+                            <a:schemeClr val="bg1"/>
+                          </a:solidFill>
+                        </a:ln>
+                      </wps:spPr>
+                      <wps:style>
+                        <a:lnRef idx="2">
+                          <a:schemeClr val="accent1">
+                            <a:shade val="50000"/>
+                          </a:schemeClr>
+                        </a:lnRef>
+                        <a:fillRef idx="1">
+                          <a:schemeClr val="accent1"/>
+                        </a:fillRef>
+                        <a:effectRef idx="0">
+                          <a:schemeClr val="accent1"/>
+                        </a:effectRef>
+                        <a:fontRef idx="minor">
+                          <a:schemeClr val="lt1"/>
+                        </a:fontRef>
+                      </wps:style>
+                      <wps:bodyPr rot="0" spcFirstLastPara="0" vertOverflow="overflow" horzOverflow="overflow" vert="horz" wrap="square" lIns="91440" tIns="45720" rIns="91440" bIns="45720" numCol="1" spcCol="0" rtlCol="0" fromWordArt="0" anchor="ctr" anchorCtr="0" forceAA="0" compatLnSpc="1">
+                        <a:prstTxWarp prst="textNoShape">
+                          <a:avLst/>
+                        </a:prstTxWarp>
+                        <a:noAutofit/>
+                      </wps:bodyPr>
+                    </wps:wsp>
+                  </a:graphicData>
+                </a:graphic>
+              </wp:anchor>
+            </w:drawing>
+          </mc:Choice>
+          <mc:Fallback>
+            <w:pict>
+              <v:rect w14:anchorId="76220EBB" id="Rectangle 79" o:spid="_x0000_s1026" style="position:absolute;margin-left:39.75pt;margin-top:130.55pt;width:143.25pt;height:11.2pt;z-index:251800576;visibility:visible;mso-wrap-style:square;mso-wrap-distance-left:9pt;mso-wrap-distance-top:0;mso-wrap-distance-right:9pt;mso-wrap-distance-bottom:0;mso-position-horizontal:absolute;mso-position-horizontal-relative:text;mso-position-vertical:absolute;mso-position-vertical-relative:text;v-text-anchor:middle" o:gfxdata="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" fillcolor="white [3212]" strokecolor="white [3212]" strokeweight="1pt"/>
+            </w:pict>
+          </mc:Fallback>
+        </mc:AlternateContent>
+      </w:r>
+      <w:r>
+        <w:rPr>
+          <w:noProof/>
+        </w:rPr>
+        <w:drawing>
+          <wp:inline distT="0" distB="0" distL="0" distR="0" wp14:anchorId="2F50A8BF" wp14:editId="4698FCEA">
+            <wp:extent cx="2613814" cy="1800000"/>
+            <wp:effectExtent l="0" t="0" r="0" b="0"/>
+            <wp:docPr id="76" name="Picture 76"/>
+            <wp:cNvGraphicFramePr>
+              <a:graphicFrameLocks xmlns:a="http://schemas.openxmlformats.org/drawingml/2006/main" noChangeAspect="1"/>
+            </wp:cNvGraphicFramePr>
+            <a:graphic xmlns:a="http://schemas.openxmlformats.org/drawingml/2006/main">
+              <a:graphicData uri="http://schemas.openxmlformats.org/drawingml/2006/picture">
+                <pic:pic xmlns:pic="http://schemas.openxmlformats.org/drawingml/2006/picture">
+                  <pic:nvPicPr>
+                    <pic:cNvPr id="0" name="Picture 3"/>
+                    <pic:cNvPicPr>
+                      <a:picLocks noChangeAspect="1" noChangeArrowheads="1"/>
+                    </pic:cNvPicPr>
+                  </pic:nvPicPr>
+                  <pic:blipFill>
+                    <a:blip r:embed="rId9">
+                      <a:extLst>
+                        <a:ext uri="{28A0092B-C50C-407E-A947-70E740481C1C}">
+                          <a14:useLocalDpi xmlns:a14="http://schemas.microsoft.com/office/drawing/2010/main" val="0"/>
+                        </a:ext>
+                      </a:extLst>
+                    </a:blip>
+                    <a:srcRect/>
+                    <a:stretch>
+                      <a:fillRect/>
+                    </a:stretch>
+                  </pic:blipFill>
+                  <pic:spPr bwMode="auto">
+                    <a:xfrm>
+                      <a:off x="0" y="0"/>
+                      <a:ext cx="2613814" cy="1800000"/>
+                    </a:xfrm>
+                    <a:prstGeom prst="rect">
+                      <a:avLst/>
+                    </a:prstGeom>
+                    <a:noFill/>
+                    <a:ln>
+                      <a:noFill/>
+                    </a:ln>
+                  </pic:spPr>
+                </pic:pic>
+              </a:graphicData>
+            </a:graphic>
+          </wp:inline>
+        </w:drawing>
+      </w:r>
+      <w:r>
+        <w:rPr>
+          <w:noProof/>
+        </w:rPr>
+        <w:drawing>
+          <wp:inline distT="0" distB="0" distL="0" distR="0" wp14:anchorId="28D65164" wp14:editId="437B8A9E">
+            <wp:extent cx="2405833" cy="1799190"/>
+            <wp:effectExtent l="0" t="0" r="0" b="0"/>
+            <wp:docPr id="77" name="Picture 77"/>
+            <wp:cNvGraphicFramePr>
+              <a:graphicFrameLocks xmlns:a="http://schemas.openxmlformats.org/drawingml/2006/main" noChangeAspect="1"/>
+            </wp:cNvGraphicFramePr>
+            <a:graphic xmlns:a="http://schemas.openxmlformats.org/drawingml/2006/main">
+              <a:graphicData uri="http://schemas.openxmlformats.org/drawingml/2006/picture">
+                <pic:pic xmlns:pic="http://schemas.openxmlformats.org/drawingml/2006/picture">
+                  <pic:nvPicPr>
+                    <pic:cNvPr id="0" name="Picture 4"/>
+                    <pic:cNvPicPr>
+                      <a:picLocks noChangeAspect="1" noChangeArrowheads="1"/>
+                    </pic:cNvPicPr>
+                  </pic:nvPicPr>
+                  <pic:blipFill rotWithShape="1">
+                    <a:blip r:embed="rId10">
+                      <a:extLst>
+                        <a:ext uri="{28A0092B-C50C-407E-A947-70E740481C1C}">
+                          <a14:useLocalDpi xmlns:a14="http://schemas.microsoft.com/office/drawing/2010/main" val="0"/>
+                        </a:ext>
+                      </a:extLst>
+                    </a:blip>
+                    <a:srcRect l="7915"/>
+                    <a:stretch/>
+                  </pic:blipFill>
+                  <pic:spPr bwMode="auto">
+                    <a:xfrm>
+                      <a:off x="0" y="0"/>
+                      <a:ext cx="2406916" cy="1800000"/>
+                    </a:xfrm>
+                    <a:prstGeom prst="rect">
+                      <a:avLst/>
+                    </a:prstGeom>
+                    <a:noFill/>
+                    <a:ln>
+                      <a:noFill/>
+                    </a:ln>
+                    <a:extLst>
+                      <a:ext uri="{53640926-AAD7-44D8-BBD7-CCE9431645EC}">
+                        <a14:shadowObscured xmlns:a14="http://schemas.microsoft.com/office/drawing/2010/main"/>
+                      </a:ext>
+                    </a:extLst>
+                  </pic:spPr>
+                </pic:pic>
+              </a:graphicData>
+            </a:graphic>
+          </wp:inline>
+        </w:drawing>
+      </w:r>
+      <w:r>
+        <w:rPr>
+          <w:noProof/>
+        </w:rPr>
+        <w:drawing>
+          <wp:inline distT="0" distB="0" distL="0" distR="0" wp14:anchorId="3CDB90FF" wp14:editId="093AA378">
+            <wp:extent cx="2413000" cy="1799450"/>
+            <wp:effectExtent l="0" t="0" r="6350" b="0"/>
+            <wp:docPr id="78" name="Picture 78"/>
+            <wp:cNvGraphicFramePr>
+              <a:graphicFrameLocks xmlns:a="http://schemas.openxmlformats.org/drawingml/2006/main" noChangeAspect="1"/>
+            </wp:cNvGraphicFramePr>
+            <a:graphic xmlns:a="http://schemas.openxmlformats.org/drawingml/2006/main">
+              <a:graphicData uri="http://schemas.openxmlformats.org/drawingml/2006/picture">
+                <pic:pic xmlns:pic="http://schemas.openxmlformats.org/drawingml/2006/picture">
+                  <pic:nvPicPr>
+                    <pic:cNvPr id="0" name="Picture 5"/>
+                    <pic:cNvPicPr>
+                      <a:picLocks noChangeAspect="1" noChangeArrowheads="1"/>
+                    </pic:cNvPicPr>
+                  </pic:nvPicPr>
+                  <pic:blipFill rotWithShape="1">
+                    <a:blip r:embed="rId11">
+                      <a:extLst>
+                        <a:ext uri="{28A0092B-C50C-407E-A947-70E740481C1C}">
+                          <a14:useLocalDpi xmlns:a14="http://schemas.microsoft.com/office/drawing/2010/main" val="0"/>
+                        </a:ext>
+                      </a:extLst>
+                    </a:blip>
+                    <a:srcRect l="7655"/>
+                    <a:stretch/>
+                  </pic:blipFill>
+                  <pic:spPr bwMode="auto">
+                    <a:xfrm>
+                      <a:off x="0" y="0"/>
+                      <a:ext cx="2413187" cy="1799590"/>
+                    </a:xfrm>
+                    <a:prstGeom prst="rect">
+                      <a:avLst/>
+                    </a:prstGeom>
+                    <a:noFill/>
+                    <a:ln>
+                      <a:noFill/>
+                    </a:ln>
+                    <a:extLst>
+                      <a:ext uri="{53640926-AAD7-44D8-BBD7-CCE9431645EC}">
+                        <a14:shadowObscured xmlns:a14="http://schemas.microsoft.com/office/drawing/2010/main"/>
+                      </a:ext>
+                    </a:extLst>
+                  </pic:spPr>
+                </pic:pic>
+              </a:graphicData>
+            </a:graphic>
+          </wp:inline>
+        </w:drawing>
+      </w:r>
+    </w:p>
+    <w:p/>
+    <w:p/>
+    <w:p/>
+    <w:p/>
+    <w:p/>
+    <w:p/>
+    <w:p/>
     <w:sectPr>
-      <w:pgSz w:w="11906" w:h="16838"/>
+      <w:pgSz w:w="16838" w:h="11906" w:orient="landscape"/>
       <w:pgMar w:top="1440" w:right="1440" w:bottom="1440" w:left="1440" w:header="708" w:footer="708" w:gutter="0"/>
       <w:cols w:space="708"/>
       <w:docGrid w:linePitch="360"/>

</xml_diff>